<commit_message>
feat: :sparkles: update db#1 report
</commit_message>
<xml_diff>
--- a/2 базы данных/лабораторные/lab1/docs/report.docx
+++ b/2 базы данных/лабораторные/lab1/docs/report.docx
@@ -97,7 +97,7 @@
                     </pic:cNvPicPr>
                   </pic:nvPicPr>
                   <pic:blipFill>
-                    <a:blip r:embed="rId5"/>
+                    <a:blip r:embed="rId7"/>
                     <a:stretch>
                       <a:fillRect/>
                     </a:stretch>
@@ -2469,10 +2469,52 @@
             <o:lock v:ext="edit" aspectratio="t"/>
           </v:shapetype>
           <v:shape id="_x0000_i1025" type="#_x0000_t75" style="width:427.75pt;height:239.3pt">
-            <v:imagedata r:id="rId6" o:title="infological"/>
+            <v:imagedata r:id="rId8" o:title="infological"/>
           </v:shape>
         </w:pict>
       </w:r>
+    </w:p>
+    <w:p>
+      <w:pPr>
+        <w:pStyle w:val="ac"/>
+        <w:widowControl/>
+        <w:ind w:left="420"/>
+        <w:rPr>
+          <w:rFonts w:ascii="Times New Roman" w:eastAsia="Times New Roman" w:hAnsi="Times New Roman" w:cs="Times New Roman"/>
+          <w:color w:val="333333"/>
+          <w:sz w:val="21"/>
+          <w:szCs w:val="21"/>
+          <w:lang w:val="ru-RU" w:eastAsia="ru-RU"/>
+        </w:rPr>
+      </w:pPr>
+    </w:p>
+    <w:p>
+      <w:pPr>
+        <w:pStyle w:val="ac"/>
+        <w:widowControl/>
+        <w:ind w:left="420"/>
+        <w:rPr>
+          <w:rFonts w:ascii="Times New Roman" w:eastAsia="Times New Roman" w:hAnsi="Times New Roman" w:cs="Times New Roman"/>
+          <w:color w:val="333333"/>
+          <w:sz w:val="21"/>
+          <w:szCs w:val="21"/>
+          <w:lang w:val="ru-RU" w:eastAsia="ru-RU"/>
+        </w:rPr>
+      </w:pPr>
+    </w:p>
+    <w:p>
+      <w:pPr>
+        <w:pStyle w:val="ac"/>
+        <w:widowControl/>
+        <w:ind w:left="420"/>
+        <w:rPr>
+          <w:rFonts w:ascii="Times New Roman" w:eastAsia="Times New Roman" w:hAnsi="Times New Roman" w:cs="Times New Roman"/>
+          <w:color w:val="333333"/>
+          <w:sz w:val="21"/>
+          <w:szCs w:val="21"/>
+          <w:lang w:val="ru-RU" w:eastAsia="ru-RU"/>
+        </w:rPr>
+      </w:pPr>
     </w:p>
     <w:p>
       <w:pPr>
@@ -2573,8 +2615,64 @@
           <w:szCs w:val="21"/>
           <w:lang w:eastAsia="ru-RU"/>
         </w:rPr>
-        <w:t>TODO</w:t>
-      </w:r>
+        <w:pict>
+          <v:shape id="_x0000_i1027" type="#_x0000_t75" style="width:467.3pt;height:289.4pt">
+            <v:imagedata r:id="rId9" o:title="datalogical"/>
+          </v:shape>
+        </w:pict>
+      </w:r>
+    </w:p>
+    <w:p>
+      <w:pPr>
+        <w:widowControl/>
+        <w:rPr>
+          <w:rFonts w:ascii="Times New Roman" w:eastAsia="Times New Roman" w:hAnsi="Times New Roman" w:cs="Times New Roman"/>
+          <w:b/>
+          <w:color w:val="333333"/>
+          <w:sz w:val="28"/>
+          <w:szCs w:val="21"/>
+          <w:lang w:eastAsia="ru-RU"/>
+        </w:rPr>
+      </w:pPr>
+    </w:p>
+    <w:p>
+      <w:pPr>
+        <w:widowControl/>
+        <w:rPr>
+          <w:rFonts w:ascii="Times New Roman" w:eastAsia="Times New Roman" w:hAnsi="Times New Roman" w:cs="Times New Roman"/>
+          <w:b/>
+          <w:color w:val="333333"/>
+          <w:sz w:val="28"/>
+          <w:szCs w:val="21"/>
+          <w:lang w:eastAsia="ru-RU"/>
+        </w:rPr>
+      </w:pPr>
+    </w:p>
+    <w:p>
+      <w:pPr>
+        <w:widowControl/>
+        <w:rPr>
+          <w:rFonts w:ascii="Times New Roman" w:eastAsia="Times New Roman" w:hAnsi="Times New Roman" w:cs="Times New Roman"/>
+          <w:b/>
+          <w:color w:val="333333"/>
+          <w:sz w:val="28"/>
+          <w:szCs w:val="21"/>
+          <w:lang w:eastAsia="ru-RU"/>
+        </w:rPr>
+      </w:pPr>
+    </w:p>
+    <w:p>
+      <w:pPr>
+        <w:widowControl/>
+        <w:rPr>
+          <w:rFonts w:ascii="Times New Roman" w:eastAsia="Times New Roman" w:hAnsi="Times New Roman" w:cs="Times New Roman"/>
+          <w:b/>
+          <w:color w:val="333333"/>
+          <w:sz w:val="28"/>
+          <w:szCs w:val="21"/>
+          <w:lang w:eastAsia="ru-RU"/>
+        </w:rPr>
+      </w:pPr>
     </w:p>
     <w:p>
       <w:pPr>
@@ -2614,6 +2712,7 @@
           <w:szCs w:val="21"/>
           <w:lang w:val="ru-RU" w:eastAsia="ru-RU"/>
         </w:rPr>
+        <w:lastRenderedPageBreak/>
         <w:t>Реализац</w:t>
       </w:r>
       <w:r>
@@ -5224,7 +5323,6 @@
           <w:szCs w:val="27"/>
           <w:lang w:eastAsia="ru-RU"/>
         </w:rPr>
-        <w:lastRenderedPageBreak/>
         <w:t xml:space="preserve">    </w:t>
       </w:r>
       <w:proofErr w:type="gramStart"/>
@@ -7735,6 +7833,7 @@
           <w:bdr w:val="none" w:sz="0" w:space="0" w:color="auto" w:frame="1"/>
           <w:lang w:eastAsia="ru-RU"/>
         </w:rPr>
+        <w:lastRenderedPageBreak/>
         <w:t>CREATE</w:t>
       </w:r>
       <w:r>
@@ -11761,57 +11860,57 @@
         </w:rPr>
         <w:t xml:space="preserve"> модель сущностей, по которым реализовал базу данных с помощью SQL.</w:t>
       </w:r>
+    </w:p>
+    <w:p>
+      <w:pPr>
+        <w:widowControl/>
+        <w:rPr>
+          <w:rFonts w:ascii="Times New Roman" w:eastAsia="Times New Roman" w:hAnsi="Times New Roman" w:cs="Times New Roman"/>
+          <w:color w:val="333333"/>
+          <w:szCs w:val="21"/>
+          <w:lang w:val="ru-RU" w:eastAsia="ru-RU"/>
+        </w:rPr>
+      </w:pPr>
+    </w:p>
+    <w:p>
+      <w:pPr>
+        <w:widowControl/>
+        <w:rPr>
+          <w:rFonts w:ascii="Times New Roman" w:eastAsia="Times New Roman" w:hAnsi="Times New Roman" w:cs="Times New Roman"/>
+          <w:color w:val="333333"/>
+          <w:szCs w:val="21"/>
+          <w:lang w:val="ru-RU" w:eastAsia="ru-RU"/>
+        </w:rPr>
+      </w:pPr>
+    </w:p>
+    <w:p>
+      <w:pPr>
+        <w:widowControl/>
+        <w:jc w:val="center"/>
+        <w:rPr>
+          <w:rFonts w:ascii="Times New Roman" w:eastAsia="Times New Roman" w:hAnsi="Times New Roman" w:cs="Times New Roman"/>
+          <w:color w:val="333333"/>
+          <w:sz w:val="21"/>
+          <w:szCs w:val="21"/>
+          <w:lang w:val="ru-RU" w:eastAsia="ru-RU"/>
+        </w:rPr>
+      </w:pPr>
+      <w:r>
+        <w:rPr>
+          <w:rFonts w:ascii="Times New Roman" w:eastAsia="Times New Roman" w:hAnsi="Times New Roman" w:cs="Times New Roman"/>
+          <w:color w:val="333333"/>
+          <w:sz w:val="21"/>
+          <w:szCs w:val="21"/>
+          <w:lang w:val="ru-RU" w:eastAsia="ru-RU"/>
+        </w:rPr>
+        <w:pict>
+          <v:shape id="_x0000_i1026" type="#_x0000_t75" style="width:249.9pt;height:203.3pt">
+            <v:imagedata r:id="rId10" o:title="meme"/>
+          </v:shape>
+        </w:pict>
+      </w:r>
       <w:bookmarkStart w:id="0" w:name="_GoBack"/>
       <w:bookmarkEnd w:id="0"/>
-    </w:p>
-    <w:p>
-      <w:pPr>
-        <w:widowControl/>
-        <w:rPr>
-          <w:rFonts w:ascii="Times New Roman" w:eastAsia="Times New Roman" w:hAnsi="Times New Roman" w:cs="Times New Roman"/>
-          <w:color w:val="333333"/>
-          <w:szCs w:val="21"/>
-          <w:lang w:val="ru-RU" w:eastAsia="ru-RU"/>
-        </w:rPr>
-      </w:pPr>
-    </w:p>
-    <w:p>
-      <w:pPr>
-        <w:widowControl/>
-        <w:rPr>
-          <w:rFonts w:ascii="Times New Roman" w:eastAsia="Times New Roman" w:hAnsi="Times New Roman" w:cs="Times New Roman"/>
-          <w:color w:val="333333"/>
-          <w:szCs w:val="21"/>
-          <w:lang w:val="ru-RU" w:eastAsia="ru-RU"/>
-        </w:rPr>
-      </w:pPr>
-    </w:p>
-    <w:p>
-      <w:pPr>
-        <w:widowControl/>
-        <w:jc w:val="center"/>
-        <w:rPr>
-          <w:rFonts w:ascii="Times New Roman" w:eastAsia="Times New Roman" w:hAnsi="Times New Roman" w:cs="Times New Roman"/>
-          <w:color w:val="333333"/>
-          <w:sz w:val="21"/>
-          <w:szCs w:val="21"/>
-          <w:lang w:val="ru-RU" w:eastAsia="ru-RU"/>
-        </w:rPr>
-      </w:pPr>
-      <w:r>
-        <w:rPr>
-          <w:rFonts w:ascii="Times New Roman" w:eastAsia="Times New Roman" w:hAnsi="Times New Roman" w:cs="Times New Roman"/>
-          <w:color w:val="333333"/>
-          <w:sz w:val="21"/>
-          <w:szCs w:val="21"/>
-          <w:lang w:val="ru-RU" w:eastAsia="ru-RU"/>
-        </w:rPr>
-        <w:pict>
-          <v:shape id="_x0000_i1026" type="#_x0000_t75" style="width:355.05pt;height:289.4pt">
-            <v:imagedata r:id="rId7" o:title="meme"/>
-          </v:shape>
-        </w:pict>
-      </w:r>
     </w:p>
     <w:sectPr>
       <w:pgSz w:w="11906" w:h="16838"/>
@@ -11822,6 +11921,44 @@
     </w:sectPr>
   </w:body>
 </w:document>
+</file>
+
+<file path=word/endnotes.xml><?xml version="1.0" encoding="utf-8"?>
+<w:endnotes xmlns:wpc="http://schemas.microsoft.com/office/word/2010/wordprocessingCanvas" xmlns:mc="http://schemas.openxmlformats.org/markup-compatibility/2006" xmlns:o="urn:schemas-microsoft-com:office:office" xmlns:r="http://schemas.openxmlformats.org/officeDocument/2006/relationships" xmlns:m="http://schemas.openxmlformats.org/officeDocument/2006/math" xmlns:v="urn:schemas-microsoft-com:vml" xmlns:wp14="http://schemas.microsoft.com/office/word/2010/wordprocessingDrawing" xmlns:wp="http://schemas.openxmlformats.org/drawingml/2006/wordprocessingDrawing" xmlns:w10="urn:schemas-microsoft-com:office:word" xmlns:w="http://schemas.openxmlformats.org/wordprocessingml/2006/main" xmlns:w14="http://schemas.microsoft.com/office/word/2010/wordml" xmlns:w15="http://schemas.microsoft.com/office/word/2012/wordml" xmlns:wpg="http://schemas.microsoft.com/office/word/2010/wordprocessingGroup" xmlns:wpi="http://schemas.microsoft.com/office/word/2010/wordprocessingInk" xmlns:wne="http://schemas.microsoft.com/office/word/2006/wordml" xmlns:wps="http://schemas.microsoft.com/office/word/2010/wordprocessingShape" mc:Ignorable="w14 w15 wp14">
+  <w:endnote w:type="separator" w:id="-1">
+    <w:p>
+      <w:r>
+        <w:separator/>
+      </w:r>
+    </w:p>
+  </w:endnote>
+  <w:endnote w:type="continuationSeparator" w:id="0">
+    <w:p>
+      <w:r>
+        <w:continuationSeparator/>
+      </w:r>
+    </w:p>
+  </w:endnote>
+</w:endnotes>
+</file>
+
+<file path=word/footnotes.xml><?xml version="1.0" encoding="utf-8"?>
+<w:footnotes xmlns:wpc="http://schemas.microsoft.com/office/word/2010/wordprocessingCanvas" xmlns:mc="http://schemas.openxmlformats.org/markup-compatibility/2006" xmlns:o="urn:schemas-microsoft-com:office:office" xmlns:r="http://schemas.openxmlformats.org/officeDocument/2006/relationships" xmlns:m="http://schemas.openxmlformats.org/officeDocument/2006/math" xmlns:v="urn:schemas-microsoft-com:vml" xmlns:wp14="http://schemas.microsoft.com/office/word/2010/wordprocessingDrawing" xmlns:wp="http://schemas.openxmlformats.org/drawingml/2006/wordprocessingDrawing" xmlns:w10="urn:schemas-microsoft-com:office:word" xmlns:w="http://schemas.openxmlformats.org/wordprocessingml/2006/main" xmlns:w14="http://schemas.microsoft.com/office/word/2010/wordml" xmlns:w15="http://schemas.microsoft.com/office/word/2012/wordml" xmlns:wpg="http://schemas.microsoft.com/office/word/2010/wordprocessingGroup" xmlns:wpi="http://schemas.microsoft.com/office/word/2010/wordprocessingInk" xmlns:wne="http://schemas.microsoft.com/office/word/2006/wordml" xmlns:wps="http://schemas.microsoft.com/office/word/2010/wordprocessingShape" mc:Ignorable="w14 w15 wp14">
+  <w:footnote w:type="separator" w:id="-1">
+    <w:p>
+      <w:r>
+        <w:separator/>
+      </w:r>
+    </w:p>
+  </w:footnote>
+  <w:footnote w:type="continuationSeparator" w:id="0">
+    <w:p>
+      <w:r>
+        <w:continuationSeparator/>
+      </w:r>
+    </w:p>
+  </w:footnote>
+</w:footnotes>
 </file>
 
 <file path=word/numbering.xml><?xml version="1.0" encoding="utf-8"?>
@@ -13747,6 +13884,56 @@
     <w:basedOn w:val="a0"/>
     <w:rsid w:val="000257B8"/>
   </w:style>
+  <w:style w:type="paragraph" w:styleId="af">
+    <w:name w:val="header"/>
+    <w:basedOn w:val="a"/>
+    <w:link w:val="af0"/>
+    <w:uiPriority w:val="99"/>
+    <w:unhideWhenUsed/>
+    <w:rsid w:val="00BC2496"/>
+    <w:pPr>
+      <w:tabs>
+        <w:tab w:val="center" w:pos="4677"/>
+        <w:tab w:val="right" w:pos="9355"/>
+      </w:tabs>
+    </w:pPr>
+  </w:style>
+  <w:style w:type="character" w:customStyle="1" w:styleId="af0">
+    <w:name w:val="Верхний колонтитул Знак"/>
+    <w:basedOn w:val="a0"/>
+    <w:link w:val="af"/>
+    <w:uiPriority w:val="99"/>
+    <w:rsid w:val="00BC2496"/>
+    <w:rPr>
+      <w:rFonts w:ascii="Arial" w:eastAsia="Arial" w:hAnsi="Arial" w:cs="Arial"/>
+      <w:lang w:val="en-US"/>
+    </w:rPr>
+  </w:style>
+  <w:style w:type="paragraph" w:styleId="af1">
+    <w:name w:val="footer"/>
+    <w:basedOn w:val="a"/>
+    <w:link w:val="af2"/>
+    <w:uiPriority w:val="99"/>
+    <w:unhideWhenUsed/>
+    <w:rsid w:val="00BC2496"/>
+    <w:pPr>
+      <w:tabs>
+        <w:tab w:val="center" w:pos="4677"/>
+        <w:tab w:val="right" w:pos="9355"/>
+      </w:tabs>
+    </w:pPr>
+  </w:style>
+  <w:style w:type="character" w:customStyle="1" w:styleId="af2">
+    <w:name w:val="Нижний колонтитул Знак"/>
+    <w:basedOn w:val="a0"/>
+    <w:link w:val="af1"/>
+    <w:uiPriority w:val="99"/>
+    <w:rsid w:val="00BC2496"/>
+    <w:rPr>
+      <w:rFonts w:ascii="Arial" w:eastAsia="Arial" w:hAnsi="Arial" w:cs="Arial"/>
+      <w:lang w:val="en-US"/>
+    </w:rPr>
+  </w:style>
 </w:styles>
 </file>
 

</xml_diff>